<commit_message>
added names and formatting
</commit_message>
<xml_diff>
--- a/homework3/Homework 3-Report.docx
+++ b/homework3/Homework 3-Report.docx
@@ -9,16 +9,92 @@
       <w:r>
         <w:t xml:space="preserve">Homework </w:t>
       </w:r>
-      <w:proofErr w:type="gramStart"/>
-      <w:r>
-        <w:t>3 :</w:t>
-      </w:r>
-      <w:proofErr w:type="gramEnd"/>
+      <w:bookmarkStart w:id="0" w:name="_GoBack"/>
+      <w:bookmarkEnd w:id="0"/>
+      <w:r>
+        <w:t>3:</w:t>
+      </w:r>
       <w:r>
         <w:t xml:space="preserve"> </w:t>
       </w:r>
       <w:r>
         <w:t>Parallelize Graph Algorithms for de Novo Genome Assembly</w:t>
+      </w:r>
+    </w:p>
+    <w:p>
+      <w:pPr>
+        <w:pStyle w:val="Heading1"/>
+        <w:jc w:val="right"/>
+        <w:rPr>
+          <w:sz w:val="24"/>
+          <w:szCs w:val="24"/>
+        </w:rPr>
+      </w:pPr>
+      <w:r>
+        <w:rPr>
+          <w:sz w:val="24"/>
+          <w:szCs w:val="24"/>
+        </w:rPr>
+        <w:t>Group members:</w:t>
+      </w:r>
+    </w:p>
+    <w:p>
+      <w:pPr>
+        <w:pStyle w:val="Heading1"/>
+        <w:jc w:val="right"/>
+        <w:rPr>
+          <w:b w:val="0"/>
+          <w:sz w:val="24"/>
+          <w:szCs w:val="24"/>
+        </w:rPr>
+      </w:pPr>
+      <w:r>
+        <w:rPr>
+          <w:b w:val="0"/>
+          <w:sz w:val="24"/>
+          <w:szCs w:val="24"/>
+        </w:rPr>
+        <w:t>Matthew French</w:t>
+      </w:r>
+    </w:p>
+    <w:p>
+      <w:pPr>
+        <w:pStyle w:val="Heading1"/>
+        <w:jc w:val="right"/>
+        <w:rPr>
+          <w:b w:val="0"/>
+          <w:sz w:val="24"/>
+          <w:szCs w:val="24"/>
+        </w:rPr>
+      </w:pPr>
+      <w:proofErr w:type="spellStart"/>
+      <w:r>
+        <w:rPr>
+          <w:b w:val="0"/>
+          <w:sz w:val="24"/>
+          <w:szCs w:val="24"/>
+        </w:rPr>
+        <w:t>Nawavi</w:t>
+      </w:r>
+      <w:proofErr w:type="spellEnd"/>
+    </w:p>
+    <w:p>
+      <w:pPr>
+        <w:pStyle w:val="Heading1"/>
+        <w:jc w:val="right"/>
+        <w:rPr>
+          <w:b w:val="0"/>
+          <w:sz w:val="24"/>
+          <w:szCs w:val="24"/>
+        </w:rPr>
+      </w:pPr>
+      <w:r>
+        <w:rPr>
+          <w:b w:val="0"/>
+          <w:sz w:val="24"/>
+          <w:szCs w:val="24"/>
+        </w:rPr>
+        <w:t>Eric Johnson</w:t>
       </w:r>
     </w:p>
     <w:p>
@@ -418,8 +494,6 @@
     <w:pPr>
       <w:pStyle w:val="Header"/>
     </w:pPr>
-    <w:bookmarkStart w:id="0" w:name="_GoBack"/>
-    <w:bookmarkEnd w:id="0"/>
   </w:p>
 </w:hdr>
 </file>

</xml_diff>

<commit_message>
last two questions disregarded
</commit_message>
<xml_diff>
--- a/homework3/Homework 3-Report.docx
+++ b/homework3/Homework 3-Report.docx
@@ -9,8 +9,6 @@
       <w:r>
         <w:t xml:space="preserve">Homework </w:t>
       </w:r>
-      <w:bookmarkStart w:id="0" w:name="_GoBack"/>
-      <w:bookmarkEnd w:id="0"/>
       <w:r>
         <w:t>3:</w:t>
       </w:r>
@@ -67,7 +65,6 @@
           <w:szCs w:val="24"/>
         </w:rPr>
       </w:pPr>
-      <w:proofErr w:type="spellStart"/>
       <w:r>
         <w:rPr>
           <w:b w:val="0"/>
@@ -76,7 +73,14 @@
         </w:rPr>
         <w:t>Nawavi</w:t>
       </w:r>
-      <w:proofErr w:type="spellEnd"/>
+      <w:r>
+        <w:rPr>
+          <w:b w:val="0"/>
+          <w:sz w:val="24"/>
+          <w:szCs w:val="24"/>
+        </w:rPr>
+        <w:t xml:space="preserve"> Naleem</w:t>
+      </w:r>
     </w:p>
     <w:p>
       <w:pPr>
@@ -126,6 +130,57 @@
     </w:p>
     <w:p>
       <w:pPr>
+        <w:spacing w:before="100" w:beforeAutospacing="1" w:after="100" w:afterAutospacing="1" w:line="240" w:lineRule="auto"/>
+        <w:ind w:left="720"/>
+        <w:rPr>
+          <w:rFonts w:ascii="Times New Roman" w:eastAsia="Times New Roman" w:hAnsi="Times New Roman" w:cs="Times New Roman"/>
+          <w:sz w:val="24"/>
+          <w:szCs w:val="24"/>
+        </w:rPr>
+      </w:pPr>
+      <w:r>
+        <w:rPr>
+          <w:rFonts w:ascii="Times New Roman" w:eastAsia="Times New Roman" w:hAnsi="Times New Roman" w:cs="Times New Roman"/>
+          <w:sz w:val="24"/>
+          <w:szCs w:val="24"/>
+        </w:rPr>
+        <w:t xml:space="preserve">As far as distributed data we </w:t>
+      </w:r>
+      <w:r>
+        <w:rPr>
+          <w:rFonts w:ascii="Times New Roman" w:eastAsia="Times New Roman" w:hAnsi="Times New Roman" w:cs="Times New Roman"/>
+          <w:sz w:val="24"/>
+          <w:szCs w:val="24"/>
+        </w:rPr>
+        <w:t>used shared arrays that each t</w:t>
+      </w:r>
+      <w:r>
+        <w:rPr>
+          <w:rFonts w:ascii="Times New Roman" w:eastAsia="Times New Roman" w:hAnsi="Times New Roman" w:cs="Times New Roman"/>
+          <w:sz w:val="24"/>
+          <w:szCs w:val="24"/>
+        </w:rPr>
+        <w:t>h</w:t>
+      </w:r>
+      <w:r>
+        <w:rPr>
+          <w:rFonts w:ascii="Times New Roman" w:eastAsia="Times New Roman" w:hAnsi="Times New Roman" w:cs="Times New Roman"/>
+          <w:sz w:val="24"/>
+          <w:szCs w:val="24"/>
+        </w:rPr>
+        <w:t xml:space="preserve">read will be able to access. The </w:t>
+      </w:r>
+      <w:r>
+        <w:rPr>
+          <w:rFonts w:ascii="Times New Roman" w:eastAsia="Times New Roman" w:hAnsi="Times New Roman" w:cs="Times New Roman"/>
+          <w:sz w:val="24"/>
+          <w:szCs w:val="24"/>
+        </w:rPr>
+        <w:t xml:space="preserve">global k-mer array (shared across nodes) sped up graph construction by making each thread process its section of k-mers and place it in the global variable space. </w:t>
+      </w:r>
+    </w:p>
+    <w:p>
+      <w:pPr>
         <w:numPr>
           <w:ilvl w:val="0"/>
           <w:numId w:val="2"/>
@@ -148,6 +203,67 @@
     </w:p>
     <w:p>
       <w:pPr>
+        <w:pStyle w:val="ListParagraph"/>
+        <w:rPr>
+          <w:rFonts w:ascii="Times New Roman" w:eastAsia="Times New Roman" w:hAnsi="Times New Roman" w:cs="Times New Roman"/>
+          <w:sz w:val="24"/>
+          <w:szCs w:val="24"/>
+        </w:rPr>
+      </w:pPr>
+      <w:r>
+        <w:rPr>
+          <w:rFonts w:ascii="Times New Roman" w:eastAsia="Times New Roman" w:hAnsi="Times New Roman" w:cs="Times New Roman"/>
+          <w:sz w:val="24"/>
+          <w:szCs w:val="24"/>
+        </w:rPr>
+        <w:t>Look into sharing nKmers from getNumKmersInUFX to all threads so it doesn't get done multiple times.</w:t>
+      </w:r>
+      <w:r>
+        <w:rPr>
+          <w:rFonts w:ascii="Times New Roman" w:eastAsia="Times New Roman" w:hAnsi="Times New Roman" w:cs="Times New Roman"/>
+          <w:sz w:val="24"/>
+          <w:szCs w:val="24"/>
+        </w:rPr>
+        <w:t xml:space="preserve"> </w:t>
+      </w:r>
+      <w:r>
+        <w:rPr>
+          <w:rFonts w:ascii="Times New Roman" w:eastAsia="Times New Roman" w:hAnsi="Times New Roman" w:cs="Times New Roman"/>
+          <w:sz w:val="24"/>
+          <w:szCs w:val="24"/>
+        </w:rPr>
+        <w:t>Calculate the bytes that need to be read by using the kmer line length * the kmers that the thread will process. Only read in the kmers that the thread will be processing.</w:t>
+      </w:r>
+      <w:r>
+        <w:rPr>
+          <w:rFonts w:ascii="Times New Roman" w:eastAsia="Times New Roman" w:hAnsi="Times New Roman" w:cs="Times New Roman"/>
+          <w:sz w:val="24"/>
+          <w:szCs w:val="24"/>
+        </w:rPr>
+        <w:t xml:space="preserve"> </w:t>
+      </w:r>
+      <w:r>
+        <w:rPr>
+          <w:rFonts w:ascii="Times New Roman" w:eastAsia="Times New Roman" w:hAnsi="Times New Roman" w:cs="Times New Roman"/>
+          <w:sz w:val="24"/>
+          <w:szCs w:val="24"/>
+        </w:rPr>
+        <w:t>For graph traversal, only traverse the kmers for each thread. 10 kmers for 10 threads, each thread traverses 1. Create a single contiguous char array for output that will equal max write length * # of kmers to write. Add each kmer to the contiguous block of characters. After that it done, open the pgen.out file and write the contiguous block to it. For writing the data, use a UPC lock to open the file and write and close so the file doesn't get corrupted.</w:t>
+      </w:r>
+    </w:p>
+    <w:p>
+      <w:pPr>
+        <w:spacing w:before="100" w:beforeAutospacing="1" w:after="100" w:afterAutospacing="1" w:line="240" w:lineRule="auto"/>
+        <w:ind w:left="720"/>
+        <w:rPr>
+          <w:rFonts w:ascii="Times New Roman" w:eastAsia="Times New Roman" w:hAnsi="Times New Roman" w:cs="Times New Roman"/>
+          <w:sz w:val="24"/>
+          <w:szCs w:val="24"/>
+        </w:rPr>
+      </w:pPr>
+    </w:p>
+    <w:p>
+      <w:pPr>
         <w:numPr>
           <w:ilvl w:val="0"/>
           <w:numId w:val="2"/>
@@ -165,29 +281,151 @@
           <w:sz w:val="24"/>
           <w:szCs w:val="24"/>
         </w:rPr>
-        <w:t xml:space="preserve">A description of the design choices/optimizations that you tried and how did </w:t>
-      </w:r>
-      <w:proofErr w:type="gramStart"/>
-      <w:r>
-        <w:rPr>
-          <w:rFonts w:ascii="Times New Roman" w:eastAsia="Times New Roman" w:hAnsi="Times New Roman" w:cs="Times New Roman"/>
-          <w:sz w:val="24"/>
-          <w:szCs w:val="24"/>
-        </w:rPr>
-        <w:t>they</w:t>
-      </w:r>
-      <w:proofErr w:type="gramEnd"/>
-      <w:r>
-        <w:rPr>
-          <w:rFonts w:ascii="Times New Roman" w:eastAsia="Times New Roman" w:hAnsi="Times New Roman" w:cs="Times New Roman"/>
-          <w:sz w:val="24"/>
-          <w:szCs w:val="24"/>
-        </w:rPr>
-        <w:t xml:space="preserve"> affect the performance.</w:t>
-      </w:r>
-    </w:p>
-    <w:p>
-      <w:pPr>
+        <w:t>A description of the design choices/optimizations that you tried and how did they affect the performance.</w:t>
+      </w:r>
+    </w:p>
+    <w:p>
+      <w:pPr>
+        <w:spacing w:before="100" w:beforeAutospacing="1" w:after="100" w:afterAutospacing="1" w:line="240" w:lineRule="auto"/>
+        <w:ind w:left="720"/>
+        <w:rPr>
+          <w:rFonts w:ascii="Times New Roman" w:eastAsia="Times New Roman" w:hAnsi="Times New Roman" w:cs="Times New Roman"/>
+          <w:sz w:val="24"/>
+          <w:szCs w:val="24"/>
+        </w:rPr>
+      </w:pPr>
+      <w:r>
+        <w:rPr>
+          <w:rFonts w:ascii="Times New Roman" w:eastAsia="Times New Roman" w:hAnsi="Times New Roman" w:cs="Times New Roman"/>
+          <w:sz w:val="24"/>
+          <w:szCs w:val="24"/>
+        </w:rPr>
+        <w:t xml:space="preserve">While working on the project, we tried to find ways which would </w:t>
+      </w:r>
+      <w:r>
+        <w:rPr>
+          <w:rFonts w:ascii="Times New Roman" w:eastAsia="Times New Roman" w:hAnsi="Times New Roman" w:cs="Times New Roman"/>
+          <w:sz w:val="24"/>
+          <w:szCs w:val="24"/>
+        </w:rPr>
+        <w:t>speed up</w:t>
+      </w:r>
+      <w:r>
+        <w:rPr>
+          <w:rFonts w:ascii="Times New Roman" w:eastAsia="Times New Roman" w:hAnsi="Times New Roman" w:cs="Times New Roman"/>
+          <w:sz w:val="24"/>
+          <w:szCs w:val="24"/>
+        </w:rPr>
+        <w:t xml:space="preserve"> the graph construction</w:t>
+      </w:r>
+      <w:r>
+        <w:rPr>
+          <w:rFonts w:ascii="Times New Roman" w:eastAsia="Times New Roman" w:hAnsi="Times New Roman" w:cs="Times New Roman"/>
+          <w:sz w:val="24"/>
+          <w:szCs w:val="24"/>
+        </w:rPr>
+        <w:t>. Our results showed that the more threads</w:t>
+      </w:r>
+      <w:r>
+        <w:rPr>
+          <w:rFonts w:ascii="Times New Roman" w:eastAsia="Times New Roman" w:hAnsi="Times New Roman" w:cs="Times New Roman"/>
+          <w:sz w:val="24"/>
+          <w:szCs w:val="24"/>
+        </w:rPr>
+        <w:t xml:space="preserve"> </w:t>
+      </w:r>
+      <w:r>
+        <w:rPr>
+          <w:rFonts w:ascii="Times New Roman" w:eastAsia="Times New Roman" w:hAnsi="Times New Roman" w:cs="Times New Roman"/>
+          <w:sz w:val="24"/>
+          <w:szCs w:val="24"/>
+        </w:rPr>
+        <w:t>we had the faster our program ran</w:t>
+      </w:r>
+      <w:r>
+        <w:rPr>
+          <w:rFonts w:ascii="Times New Roman" w:eastAsia="Times New Roman" w:hAnsi="Times New Roman" w:cs="Times New Roman"/>
+          <w:sz w:val="24"/>
+          <w:szCs w:val="24"/>
+        </w:rPr>
+        <w:t xml:space="preserve"> up until 16</w:t>
+      </w:r>
+      <w:r>
+        <w:rPr>
+          <w:rFonts w:ascii="Times New Roman" w:eastAsia="Times New Roman" w:hAnsi="Times New Roman" w:cs="Times New Roman"/>
+          <w:sz w:val="24"/>
+          <w:szCs w:val="24"/>
+        </w:rPr>
+        <w:t xml:space="preserve">. </w:t>
+      </w:r>
+      <w:r>
+        <w:rPr>
+          <w:rFonts w:ascii="Times New Roman" w:eastAsia="Times New Roman" w:hAnsi="Times New Roman" w:cs="Times New Roman"/>
+          <w:sz w:val="24"/>
+          <w:szCs w:val="24"/>
+        </w:rPr>
+        <w:t>After having 16</w:t>
+      </w:r>
+      <w:r>
+        <w:rPr>
+          <w:rFonts w:ascii="Times New Roman" w:eastAsia="Times New Roman" w:hAnsi="Times New Roman" w:cs="Times New Roman"/>
+          <w:sz w:val="24"/>
+          <w:szCs w:val="24"/>
+        </w:rPr>
+        <w:t xml:space="preserve"> threads</w:t>
+      </w:r>
+      <w:r>
+        <w:rPr>
+          <w:rFonts w:ascii="Times New Roman" w:eastAsia="Times New Roman" w:hAnsi="Times New Roman" w:cs="Times New Roman"/>
+          <w:sz w:val="24"/>
+          <w:szCs w:val="24"/>
+        </w:rPr>
+        <w:t xml:space="preserve"> per node</w:t>
+      </w:r>
+      <w:r>
+        <w:rPr>
+          <w:rFonts w:ascii="Times New Roman" w:eastAsia="Times New Roman" w:hAnsi="Times New Roman" w:cs="Times New Roman"/>
+          <w:sz w:val="24"/>
+          <w:szCs w:val="24"/>
+        </w:rPr>
+        <w:t xml:space="preserve">, the parallelism was not </w:t>
+      </w:r>
+      <w:r>
+        <w:rPr>
+          <w:rFonts w:ascii="Times New Roman" w:eastAsia="Times New Roman" w:hAnsi="Times New Roman" w:cs="Times New Roman"/>
+          <w:sz w:val="24"/>
+          <w:szCs w:val="24"/>
+        </w:rPr>
+        <w:t>efficient</w:t>
+      </w:r>
+      <w:r>
+        <w:rPr>
+          <w:rFonts w:ascii="Times New Roman" w:eastAsia="Times New Roman" w:hAnsi="Times New Roman" w:cs="Times New Roman"/>
+          <w:sz w:val="24"/>
+          <w:szCs w:val="24"/>
+        </w:rPr>
+        <w:t xml:space="preserve"> as there were not enough cores</w:t>
+      </w:r>
+      <w:r>
+        <w:rPr>
+          <w:rFonts w:ascii="Times New Roman" w:eastAsia="Times New Roman" w:hAnsi="Times New Roman" w:cs="Times New Roman"/>
+          <w:sz w:val="24"/>
+          <w:szCs w:val="24"/>
+        </w:rPr>
+        <w:t xml:space="preserve"> for each thread.</w:t>
+      </w:r>
+      <w:r>
+        <w:rPr>
+          <w:rFonts w:ascii="Times New Roman" w:eastAsia="Times New Roman" w:hAnsi="Times New Roman" w:cs="Times New Roman"/>
+          <w:sz w:val="24"/>
+          <w:szCs w:val="24"/>
+        </w:rPr>
+        <w:t xml:space="preserve"> With each thread the speedup continues to increase</w:t>
+      </w:r>
+    </w:p>
+    <w:p>
+      <w:pPr>
+        <w:pStyle w:val="ListParagraph"/>
         <w:numPr>
           <w:ilvl w:val="0"/>
           <w:numId w:val="2"/>
@@ -205,8 +443,57 @@
           <w:sz w:val="24"/>
           <w:szCs w:val="24"/>
         </w:rPr>
+        <w:lastRenderedPageBreak/>
         <w:t>A description of how you avoided race conditions.</w:t>
       </w:r>
+    </w:p>
+    <w:p>
+      <w:pPr>
+        <w:pStyle w:val="ListParagraph"/>
+        <w:spacing w:before="100" w:beforeAutospacing="1" w:after="100" w:afterAutospacing="1" w:line="240" w:lineRule="auto"/>
+        <w:rPr>
+          <w:rFonts w:ascii="Times New Roman" w:eastAsia="Times New Roman" w:hAnsi="Times New Roman" w:cs="Times New Roman"/>
+          <w:sz w:val="24"/>
+          <w:szCs w:val="24"/>
+        </w:rPr>
+      </w:pPr>
+    </w:p>
+    <w:p>
+      <w:pPr>
+        <w:pStyle w:val="ListParagraph"/>
+        <w:rPr>
+          <w:rFonts w:ascii="Times New Roman" w:eastAsia="Times New Roman" w:hAnsi="Times New Roman" w:cs="Times New Roman"/>
+          <w:sz w:val="24"/>
+          <w:szCs w:val="24"/>
+        </w:rPr>
+      </w:pPr>
+      <w:r>
+        <w:rPr>
+          <w:rFonts w:ascii="Times New Roman" w:eastAsia="Times New Roman" w:hAnsi="Times New Roman" w:cs="Times New Roman"/>
+          <w:sz w:val="24"/>
+          <w:szCs w:val="24"/>
+        </w:rPr>
+        <w:t>Our group avoided race</w:t>
+      </w:r>
+      <w:r>
+        <w:rPr>
+          <w:rFonts w:ascii="Times New Roman" w:eastAsia="Times New Roman" w:hAnsi="Times New Roman" w:cs="Times New Roman"/>
+          <w:sz w:val="24"/>
+          <w:szCs w:val="24"/>
+        </w:rPr>
+        <w:t xml:space="preserve"> conditions by first adding barriers and making each thread do its own work on a local copy of the global variable. </w:t>
+      </w:r>
+    </w:p>
+    <w:p>
+      <w:pPr>
+        <w:spacing w:before="100" w:beforeAutospacing="1" w:after="100" w:afterAutospacing="1" w:line="240" w:lineRule="auto"/>
+        <w:ind w:left="720"/>
+        <w:rPr>
+          <w:rFonts w:ascii="Times New Roman" w:eastAsia="Times New Roman" w:hAnsi="Times New Roman" w:cs="Times New Roman"/>
+          <w:sz w:val="24"/>
+          <w:szCs w:val="24"/>
+        </w:rPr>
+      </w:pPr>
     </w:p>
     <w:p>
       <w:pPr>
@@ -232,6 +519,17 @@
     </w:p>
     <w:p>
       <w:pPr>
+        <w:spacing w:before="100" w:beforeAutospacing="1" w:after="100" w:afterAutospacing="1" w:line="240" w:lineRule="auto"/>
+        <w:ind w:left="720"/>
+        <w:rPr>
+          <w:rFonts w:ascii="Times New Roman" w:eastAsia="Times New Roman" w:hAnsi="Times New Roman" w:cs="Times New Roman"/>
+          <w:sz w:val="24"/>
+          <w:szCs w:val="24"/>
+        </w:rPr>
+      </w:pPr>
+    </w:p>
+    <w:p>
+      <w:pPr>
         <w:numPr>
           <w:ilvl w:val="0"/>
           <w:numId w:val="2"/>
@@ -254,134 +552,24 @@
     </w:p>
     <w:p>
       <w:pPr>
-        <w:numPr>
-          <w:ilvl w:val="0"/>
-          <w:numId w:val="2"/>
-        </w:numPr>
-        <w:spacing w:before="100" w:beforeAutospacing="1" w:after="100" w:afterAutospacing="1" w:line="240" w:lineRule="auto"/>
-        <w:rPr>
-          <w:rFonts w:ascii="Times New Roman" w:eastAsia="Times New Roman" w:hAnsi="Times New Roman" w:cs="Times New Roman"/>
-          <w:sz w:val="24"/>
-          <w:szCs w:val="24"/>
-        </w:rPr>
-      </w:pPr>
-      <w:r>
-        <w:rPr>
-          <w:rFonts w:ascii="Times New Roman" w:eastAsia="Times New Roman" w:hAnsi="Times New Roman" w:cs="Times New Roman"/>
-          <w:sz w:val="24"/>
-          <w:szCs w:val="24"/>
-        </w:rPr>
-        <w:t>A discussion on using UPC for such an application with the underlying computational motif.</w:t>
-      </w:r>
-    </w:p>
-    <w:p>
-      <w:pPr>
-        <w:numPr>
-          <w:ilvl w:val="0"/>
-          <w:numId w:val="2"/>
-        </w:numPr>
-        <w:spacing w:before="100" w:beforeAutospacing="1" w:after="100" w:afterAutospacing="1" w:line="240" w:lineRule="auto"/>
-        <w:rPr>
-          <w:rFonts w:ascii="Times New Roman" w:eastAsia="Times New Roman" w:hAnsi="Times New Roman" w:cs="Times New Roman"/>
-          <w:sz w:val="24"/>
-          <w:szCs w:val="24"/>
-        </w:rPr>
-      </w:pPr>
-      <w:r>
-        <w:rPr>
-          <w:rFonts w:ascii="Times New Roman" w:eastAsia="Times New Roman" w:hAnsi="Times New Roman" w:cs="Times New Roman"/>
-          <w:sz w:val="24"/>
-          <w:szCs w:val="24"/>
-        </w:rPr>
-        <w:t>A discussion on how would you implement the same parallel algorithms in a two-sided communication model (e.g. by using MPI).</w:t>
-      </w:r>
-    </w:p>
-    <w:p>
-      <w:pPr>
-        <w:pStyle w:val="Heading1"/>
-      </w:pPr>
-    </w:p>
-    <w:p>
-      <w:pPr>
-        <w:pStyle w:val="Heading1"/>
-      </w:pPr>
-    </w:p>
-    <w:p>
-      <w:pPr>
-        <w:pStyle w:val="Heading1"/>
-      </w:pPr>
-    </w:p>
-    <w:p>
-      <w:pPr>
-        <w:pStyle w:val="Heading1"/>
-      </w:pPr>
-    </w:p>
-    <w:p>
-      <w:pPr>
-        <w:pStyle w:val="Heading1"/>
-      </w:pPr>
-    </w:p>
-    <w:p>
-      <w:pPr>
-        <w:pStyle w:val="Heading1"/>
-      </w:pPr>
-    </w:p>
-    <w:p>
-      <w:pPr>
-        <w:pStyle w:val="Heading1"/>
-      </w:pPr>
-    </w:p>
-    <w:p>
-      <w:pPr>
-        <w:pStyle w:val="Heading1"/>
-      </w:pPr>
-    </w:p>
-    <w:p>
-      <w:pPr>
-        <w:pStyle w:val="Heading1"/>
-      </w:pPr>
-    </w:p>
-    <w:p>
-      <w:pPr>
-        <w:pStyle w:val="Heading1"/>
-      </w:pPr>
-    </w:p>
-    <w:p>
-      <w:pPr>
-        <w:pStyle w:val="Heading1"/>
-      </w:pPr>
-    </w:p>
-    <w:p>
-      <w:pPr>
-        <w:pStyle w:val="Heading1"/>
-      </w:pPr>
-    </w:p>
-    <w:p>
-      <w:pPr>
-        <w:pStyle w:val="Heading1"/>
-      </w:pPr>
-    </w:p>
-    <w:p>
-      <w:pPr>
-        <w:pStyle w:val="Heading1"/>
-      </w:pPr>
-    </w:p>
-    <w:p>
-      <w:pPr>
-        <w:pStyle w:val="Heading1"/>
-      </w:pPr>
-    </w:p>
-    <w:p>
-      <w:pPr>
-        <w:pStyle w:val="Heading1"/>
-      </w:pPr>
-    </w:p>
-    <w:p>
-      <w:pPr>
-        <w:pStyle w:val="Heading1"/>
-      </w:pPr>
-    </w:p>
-    <w:p/>
+        <w:pStyle w:val="ListParagraph"/>
+        <w:rPr>
+          <w:rFonts w:ascii="Times New Roman" w:eastAsia="Times New Roman" w:hAnsi="Times New Roman" w:cs="Times New Roman"/>
+          <w:sz w:val="24"/>
+          <w:szCs w:val="24"/>
+        </w:rPr>
+      </w:pPr>
+      <w:r>
+        <w:rPr>
+          <w:rFonts w:ascii="Times New Roman" w:eastAsia="Times New Roman" w:hAnsi="Times New Roman" w:cs="Times New Roman"/>
+          <w:sz w:val="24"/>
+          <w:szCs w:val="24"/>
+        </w:rPr>
+        <w:t xml:space="preserve">We noticed that when running our single node program, speeds increased until we reached 16 threads. Then the speed began to decrease. We think this was due to cores not being used efficiently. </w:t>
+      </w:r>
+      <w:bookmarkStart w:id="0" w:name="_GoBack"/>
+      <w:bookmarkEnd w:id="0"/>
+    </w:p>
     <w:sectPr>
       <w:headerReference w:type="even" r:id="rId7"/>
       <w:headerReference w:type="default" r:id="rId8"/>
@@ -1317,6 +1505,17 @@
     <w:uiPriority w:val="99"/>
     <w:rsid w:val="00005752"/>
   </w:style>
+  <w:style w:type="paragraph" w:styleId="ListParagraph">
+    <w:name w:val="List Paragraph"/>
+    <w:basedOn w:val="Normal"/>
+    <w:uiPriority w:val="34"/>
+    <w:qFormat/>
+    <w:rsid w:val="000F72E2"/>
+    <w:pPr>
+      <w:ind w:left="720"/>
+      <w:contextualSpacing/>
+    </w:pPr>
+  </w:style>
 </w:styles>
 </file>
 

</xml_diff>